<commit_message>
Criando o desafio do capitulo
</commit_message>
<xml_diff>
--- a/Modulo-3/Capitulo-21/Anotações do capitulo 21.docx
+++ b/Modulo-3/Capitulo-21/Anotações do capitulo 21.docx
@@ -18,8 +18,13 @@
     </w:p>
     <w:p/>
     <w:p>
-      <w:r>
-        <w:t xml:space="preserve">Tag </w:t>
+      <w:proofErr w:type="spellStart"/>
+      <w:r>
+        <w:t>Tag</w:t>
+      </w:r>
+      <w:proofErr w:type="spellEnd"/>
+      <w:r>
+        <w:t xml:space="preserve"> </w:t>
       </w:r>
       <w:r>
         <w:rPr>
@@ -28,8 +33,9 @@
           <w:i/>
           <w:iCs/>
         </w:rPr>
-        <w:t>&lt;table&gt;</w:t>
-      </w:r>
+        <w:t>&lt;</w:t>
+      </w:r>
+      <w:proofErr w:type="spellStart"/>
       <w:r>
         <w:rPr>
           <w:b/>
@@ -37,13 +43,39 @@
           <w:i/>
           <w:iCs/>
         </w:rPr>
+        <w:t>table</w:t>
+      </w:r>
+      <w:proofErr w:type="spellEnd"/>
+      <w:r>
+        <w:rPr>
+          <w:b/>
+          <w:bCs/>
+          <w:i/>
+          <w:iCs/>
+        </w:rPr>
+        <w:t>&gt;</w:t>
+      </w:r>
+      <w:r>
+        <w:rPr>
+          <w:b/>
+          <w:bCs/>
+          <w:i/>
+          <w:iCs/>
+        </w:rPr>
         <w:t xml:space="preserve"> </w:t>
       </w:r>
     </w:p>
     <w:p>
       <w:r>
         <w:tab/>
-        <w:t xml:space="preserve">table </w:t>
+      </w:r>
+      <w:proofErr w:type="spellStart"/>
+      <w:r>
+        <w:t>table</w:t>
+      </w:r>
+      <w:proofErr w:type="spellEnd"/>
+      <w:r>
+        <w:t xml:space="preserve"> </w:t>
       </w:r>
       <w:r>
         <w:t>= TABELA</w:t>
@@ -55,7 +87,22 @@
       </w:r>
       <w:r>
         <w:tab/>
-        <w:t>table row = linha de tabela</w:t>
+      </w:r>
+      <w:proofErr w:type="spellStart"/>
+      <w:r>
+        <w:t>table</w:t>
+      </w:r>
+      <w:proofErr w:type="spellEnd"/>
+      <w:r>
+        <w:t xml:space="preserve"> </w:t>
+      </w:r>
+      <w:proofErr w:type="spellStart"/>
+      <w:r>
+        <w:t>row</w:t>
+      </w:r>
+      <w:proofErr w:type="spellEnd"/>
+      <w:r>
+        <w:t xml:space="preserve"> = linha de tabela</w:t>
       </w:r>
     </w:p>
     <w:p>
@@ -67,7 +114,14 @@
       </w:r>
       <w:r>
         <w:tab/>
-        <w:t>table header = cabeçalho de tabela</w:t>
+      </w:r>
+      <w:proofErr w:type="spellStart"/>
+      <w:r>
+        <w:t>table</w:t>
+      </w:r>
+      <w:proofErr w:type="spellEnd"/>
+      <w:r>
+        <w:t xml:space="preserve"> header = cabeçalho de tabela</w:t>
       </w:r>
     </w:p>
     <w:p>
@@ -79,7 +133,14 @@
       </w:r>
       <w:r>
         <w:tab/>
-        <w:t>table data = dado de tabela</w:t>
+      </w:r>
+      <w:proofErr w:type="spellStart"/>
+      <w:r>
+        <w:t>table</w:t>
+      </w:r>
+      <w:proofErr w:type="spellEnd"/>
+      <w:r>
+        <w:t xml:space="preserve"> data = dado de tabela</w:t>
       </w:r>
     </w:p>
     <w:p>
@@ -103,6 +164,7 @@
         </w:rPr>
         <w:t>&lt;</w:t>
       </w:r>
+      <w:proofErr w:type="spellStart"/>
       <w:r>
         <w:rPr>
           <w:rFonts w:ascii="Consolas" w:eastAsia="Times New Roman" w:hAnsi="Consolas" w:cs="Times New Roman"/>
@@ -113,6 +175,7 @@
         </w:rPr>
         <w:t>table</w:t>
       </w:r>
+      <w:proofErr w:type="spellEnd"/>
       <w:r>
         <w:rPr>
           <w:rFonts w:ascii="Consolas" w:eastAsia="Times New Roman" w:hAnsi="Consolas" w:cs="Times New Roman"/>
@@ -155,6 +218,7 @@
         </w:rPr>
         <w:t>&lt;</w:t>
       </w:r>
+      <w:proofErr w:type="spellStart"/>
       <w:r>
         <w:rPr>
           <w:rFonts w:ascii="Consolas" w:eastAsia="Times New Roman" w:hAnsi="Consolas" w:cs="Times New Roman"/>
@@ -165,6 +229,7 @@
         </w:rPr>
         <w:t>tr</w:t>
       </w:r>
+      <w:proofErr w:type="spellEnd"/>
       <w:r>
         <w:rPr>
           <w:rFonts w:ascii="Consolas" w:eastAsia="Times New Roman" w:hAnsi="Consolas" w:cs="Times New Roman"/>
@@ -227,6 +292,7 @@
         </w:rPr>
         <w:t>&lt;</w:t>
       </w:r>
+      <w:proofErr w:type="spellStart"/>
       <w:r>
         <w:rPr>
           <w:rFonts w:ascii="Consolas" w:eastAsia="Times New Roman" w:hAnsi="Consolas" w:cs="Times New Roman"/>
@@ -237,6 +303,7 @@
         </w:rPr>
         <w:t>td</w:t>
       </w:r>
+      <w:proofErr w:type="spellEnd"/>
       <w:r>
         <w:rPr>
           <w:rFonts w:ascii="Consolas" w:eastAsia="Times New Roman" w:hAnsi="Consolas" w:cs="Times New Roman"/>
@@ -267,6 +334,7 @@
         </w:rPr>
         <w:t>&lt;/</w:t>
       </w:r>
+      <w:proofErr w:type="spellStart"/>
       <w:r>
         <w:rPr>
           <w:rFonts w:ascii="Consolas" w:eastAsia="Times New Roman" w:hAnsi="Consolas" w:cs="Times New Roman"/>
@@ -277,6 +345,7 @@
         </w:rPr>
         <w:t>td</w:t>
       </w:r>
+      <w:proofErr w:type="spellEnd"/>
       <w:r>
         <w:rPr>
           <w:rFonts w:ascii="Consolas" w:eastAsia="Times New Roman" w:hAnsi="Consolas" w:cs="Times New Roman"/>
@@ -305,7 +374,29 @@
           <w:szCs w:val="21"/>
           <w:lang w:eastAsia="pt-BR"/>
         </w:rPr>
-        <w:t>&lt;!-- Não é obrigado ter o fechamento da tag segundo a W3C --&gt;</w:t>
+        <w:t xml:space="preserve">&lt;!-- Não é obrigado ter o fechamento da </w:t>
+      </w:r>
+      <w:proofErr w:type="spellStart"/>
+      <w:r>
+        <w:rPr>
+          <w:rFonts w:ascii="Consolas" w:eastAsia="Times New Roman" w:hAnsi="Consolas" w:cs="Times New Roman"/>
+          <w:color w:val="57A64A"/>
+          <w:sz w:val="21"/>
+          <w:szCs w:val="21"/>
+          <w:lang w:eastAsia="pt-BR"/>
+        </w:rPr>
+        <w:t>tag</w:t>
+      </w:r>
+      <w:proofErr w:type="spellEnd"/>
+      <w:r>
+        <w:rPr>
+          <w:rFonts w:ascii="Consolas" w:eastAsia="Times New Roman" w:hAnsi="Consolas" w:cs="Times New Roman"/>
+          <w:color w:val="57A64A"/>
+          <w:sz w:val="21"/>
+          <w:szCs w:val="21"/>
+          <w:lang w:eastAsia="pt-BR"/>
+        </w:rPr>
+        <w:t xml:space="preserve"> segundo a W3C --&gt;</w:t>
       </w:r>
     </w:p>
     <w:p>
@@ -523,6 +614,7 @@
         </w:rPr>
         <w:t>&lt;/</w:t>
       </w:r>
+      <w:proofErr w:type="spellStart"/>
       <w:r>
         <w:rPr>
           <w:rFonts w:ascii="Consolas" w:eastAsia="Times New Roman" w:hAnsi="Consolas" w:cs="Times New Roman"/>
@@ -533,6 +625,7 @@
         </w:rPr>
         <w:t>tr</w:t>
       </w:r>
+      <w:proofErr w:type="spellEnd"/>
       <w:r>
         <w:rPr>
           <w:rFonts w:ascii="Consolas" w:eastAsia="Times New Roman" w:hAnsi="Consolas" w:cs="Times New Roman"/>
@@ -561,7 +654,29 @@
           <w:szCs w:val="21"/>
           <w:lang w:eastAsia="pt-BR"/>
         </w:rPr>
-        <w:t>&lt;!-- Não é obrigado ter o fechamento da tag segundo a W3C --&gt;</w:t>
+        <w:t xml:space="preserve">&lt;!-- Não é obrigado ter o fechamento da </w:t>
+      </w:r>
+      <w:proofErr w:type="spellStart"/>
+      <w:r>
+        <w:rPr>
+          <w:rFonts w:ascii="Consolas" w:eastAsia="Times New Roman" w:hAnsi="Consolas" w:cs="Times New Roman"/>
+          <w:color w:val="57A64A"/>
+          <w:sz w:val="21"/>
+          <w:szCs w:val="21"/>
+          <w:lang w:eastAsia="pt-BR"/>
+        </w:rPr>
+        <w:t>tag</w:t>
+      </w:r>
+      <w:proofErr w:type="spellEnd"/>
+      <w:r>
+        <w:rPr>
+          <w:rFonts w:ascii="Consolas" w:eastAsia="Times New Roman" w:hAnsi="Consolas" w:cs="Times New Roman"/>
+          <w:color w:val="57A64A"/>
+          <w:sz w:val="21"/>
+          <w:szCs w:val="21"/>
+          <w:lang w:eastAsia="pt-BR"/>
+        </w:rPr>
+        <w:t xml:space="preserve"> segundo a W3C --&gt;</w:t>
       </w:r>
     </w:p>
     <w:p>
@@ -595,6 +710,7 @@
         </w:rPr>
         <w:t>/</w:t>
       </w:r>
+      <w:proofErr w:type="spellStart"/>
       <w:r>
         <w:rPr>
           <w:rFonts w:ascii="Consolas" w:eastAsia="Times New Roman" w:hAnsi="Consolas" w:cs="Times New Roman"/>
@@ -605,6 +721,7 @@
         </w:rPr>
         <w:t>table</w:t>
       </w:r>
+      <w:proofErr w:type="spellEnd"/>
       <w:r>
         <w:rPr>
           <w:rFonts w:ascii="Consolas" w:eastAsia="Times New Roman" w:hAnsi="Consolas" w:cs="Times New Roman"/>
@@ -649,6 +766,7 @@
         </w:rPr>
         <w:t>&lt;</w:t>
       </w:r>
+      <w:proofErr w:type="spellStart"/>
       <w:r>
         <w:rPr>
           <w:rFonts w:ascii="Consolas" w:eastAsia="Times New Roman" w:hAnsi="Consolas" w:cs="Times New Roman"/>
@@ -659,6 +777,7 @@
         </w:rPr>
         <w:t>tr</w:t>
       </w:r>
+      <w:proofErr w:type="spellEnd"/>
       <w:r>
         <w:rPr>
           <w:rFonts w:ascii="Consolas" w:eastAsia="Times New Roman" w:hAnsi="Consolas" w:cs="Times New Roman"/>
@@ -701,6 +820,7 @@
           <w:lang w:eastAsia="pt-BR"/>
         </w:rPr>
       </w:pPr>
+      <w:proofErr w:type="spellStart"/>
       <w:r>
         <w:rPr>
           <w:rFonts w:ascii="Consolas" w:eastAsia="Times New Roman" w:hAnsi="Consolas" w:cs="Times New Roman"/>
@@ -711,6 +831,7 @@
         </w:rPr>
         <w:t>border-collapse</w:t>
       </w:r>
+      <w:proofErr w:type="spellEnd"/>
       <w:r>
         <w:rPr>
           <w:rFonts w:ascii="Consolas" w:eastAsia="Times New Roman" w:hAnsi="Consolas" w:cs="Times New Roman"/>
@@ -731,6 +852,7 @@
         </w:rPr>
         <w:t xml:space="preserve"> </w:t>
       </w:r>
+      <w:proofErr w:type="spellStart"/>
       <w:r>
         <w:rPr>
           <w:rFonts w:ascii="Consolas" w:eastAsia="Times New Roman" w:hAnsi="Consolas" w:cs="Times New Roman"/>
@@ -741,6 +863,7 @@
         </w:rPr>
         <w:t>collapse</w:t>
       </w:r>
+      <w:proofErr w:type="spellEnd"/>
       <w:r>
         <w:rPr>
           <w:rFonts w:ascii="Consolas" w:eastAsia="Times New Roman" w:hAnsi="Consolas" w:cs="Times New Roman"/>
@@ -793,6 +916,7 @@
           <w:lang w:eastAsia="pt-BR"/>
         </w:rPr>
       </w:pPr>
+      <w:proofErr w:type="spellStart"/>
       <w:r>
         <w:rPr>
           <w:rFonts w:ascii="Consolas" w:eastAsia="Times New Roman" w:hAnsi="Consolas" w:cs="Times New Roman"/>
@@ -803,6 +927,7 @@
         </w:rPr>
         <w:t>border-collapse</w:t>
       </w:r>
+      <w:proofErr w:type="spellEnd"/>
       <w:r>
         <w:rPr>
           <w:rFonts w:ascii="Consolas" w:eastAsia="Times New Roman" w:hAnsi="Consolas" w:cs="Times New Roman"/>
@@ -823,6 +948,7 @@
         </w:rPr>
         <w:t xml:space="preserve"> </w:t>
       </w:r>
+      <w:proofErr w:type="spellStart"/>
       <w:r>
         <w:rPr>
           <w:rFonts w:ascii="Consolas" w:eastAsia="Times New Roman" w:hAnsi="Consolas" w:cs="Times New Roman"/>
@@ -833,6 +959,7 @@
         </w:rPr>
         <w:t>separate</w:t>
       </w:r>
+      <w:proofErr w:type="spellEnd"/>
       <w:r>
         <w:rPr>
           <w:rFonts w:ascii="Consolas" w:eastAsia="Times New Roman" w:hAnsi="Consolas" w:cs="Times New Roman"/>
@@ -971,8 +1098,20 @@
           <w:szCs w:val="21"/>
           <w:lang w:eastAsia="pt-BR"/>
         </w:rPr>
-        <w:t>vertical-align</w:t>
-      </w:r>
+        <w:t>vertical-</w:t>
+      </w:r>
+      <w:proofErr w:type="spellStart"/>
+      <w:r>
+        <w:rPr>
+          <w:rFonts w:ascii="Consolas" w:eastAsia="Times New Roman" w:hAnsi="Consolas" w:cs="Times New Roman"/>
+          <w:color w:val="9CDCFE"/>
+          <w:sz w:val="21"/>
+          <w:szCs w:val="21"/>
+          <w:lang w:eastAsia="pt-BR"/>
+        </w:rPr>
+        <w:t>align</w:t>
+      </w:r>
+      <w:proofErr w:type="spellEnd"/>
       <w:r>
         <w:rPr>
           <w:rFonts w:ascii="Consolas" w:eastAsia="Times New Roman" w:hAnsi="Consolas" w:cs="Times New Roman"/>
@@ -1043,8 +1182,20 @@
           <w:szCs w:val="21"/>
           <w:lang w:eastAsia="pt-BR"/>
         </w:rPr>
-        <w:t>vertical-align</w:t>
-      </w:r>
+        <w:t>vertical-</w:t>
+      </w:r>
+      <w:proofErr w:type="spellStart"/>
+      <w:r>
+        <w:rPr>
+          <w:rFonts w:ascii="Consolas" w:eastAsia="Times New Roman" w:hAnsi="Consolas" w:cs="Times New Roman"/>
+          <w:color w:val="9CDCFE"/>
+          <w:sz w:val="21"/>
+          <w:szCs w:val="21"/>
+          <w:lang w:eastAsia="pt-BR"/>
+        </w:rPr>
+        <w:t>align</w:t>
+      </w:r>
+      <w:proofErr w:type="spellEnd"/>
       <w:r>
         <w:rPr>
           <w:rFonts w:ascii="Consolas" w:eastAsia="Times New Roman" w:hAnsi="Consolas" w:cs="Times New Roman"/>
@@ -1065,6 +1216,7 @@
         </w:rPr>
         <w:t xml:space="preserve"> </w:t>
       </w:r>
+      <w:proofErr w:type="spellStart"/>
       <w:r>
         <w:rPr>
           <w:rFonts w:ascii="Consolas" w:eastAsia="Times New Roman" w:hAnsi="Consolas" w:cs="Times New Roman"/>
@@ -1075,6 +1227,7 @@
         </w:rPr>
         <w:t>middle</w:t>
       </w:r>
+      <w:proofErr w:type="spellEnd"/>
       <w:r>
         <w:rPr>
           <w:rFonts w:ascii="Consolas" w:eastAsia="Times New Roman" w:hAnsi="Consolas" w:cs="Times New Roman"/>
@@ -1115,8 +1268,20 @@
           <w:szCs w:val="21"/>
           <w:lang w:eastAsia="pt-BR"/>
         </w:rPr>
-        <w:t>vertical-align</w:t>
-      </w:r>
+        <w:t>vertical-</w:t>
+      </w:r>
+      <w:proofErr w:type="spellStart"/>
+      <w:r>
+        <w:rPr>
+          <w:rFonts w:ascii="Consolas" w:eastAsia="Times New Roman" w:hAnsi="Consolas" w:cs="Times New Roman"/>
+          <w:color w:val="9CDCFE"/>
+          <w:sz w:val="21"/>
+          <w:szCs w:val="21"/>
+          <w:lang w:eastAsia="pt-BR"/>
+        </w:rPr>
+        <w:t>align</w:t>
+      </w:r>
+      <w:proofErr w:type="spellEnd"/>
       <w:r>
         <w:rPr>
           <w:rFonts w:ascii="Consolas" w:eastAsia="Times New Roman" w:hAnsi="Consolas" w:cs="Times New Roman"/>
@@ -1137,6 +1302,7 @@
         </w:rPr>
         <w:t xml:space="preserve"> </w:t>
       </w:r>
+      <w:proofErr w:type="spellStart"/>
       <w:r>
         <w:rPr>
           <w:rFonts w:ascii="Consolas" w:eastAsia="Times New Roman" w:hAnsi="Consolas" w:cs="Times New Roman"/>
@@ -1147,6 +1313,7 @@
         </w:rPr>
         <w:t>bottom</w:t>
       </w:r>
+      <w:proofErr w:type="spellEnd"/>
       <w:r>
         <w:rPr>
           <w:rFonts w:ascii="Consolas" w:eastAsia="Times New Roman" w:hAnsi="Consolas" w:cs="Times New Roman"/>
@@ -1231,7 +1398,29 @@
           <w:szCs w:val="21"/>
           <w:lang w:eastAsia="pt-BR"/>
         </w:rPr>
-        <w:t xml:space="preserve">o da </w:t>
+        <w:t xml:space="preserve">o </w:t>
+      </w:r>
+      <w:proofErr w:type="spellStart"/>
+      <w:r>
+        <w:rPr>
+          <w:rFonts w:ascii="Consolas" w:eastAsia="Times New Roman" w:hAnsi="Consolas" w:cs="Times New Roman"/>
+          <w:color w:val="808080"/>
+          <w:sz w:val="21"/>
+          <w:szCs w:val="21"/>
+          <w:lang w:eastAsia="pt-BR"/>
+        </w:rPr>
+        <w:t>da</w:t>
+      </w:r>
+      <w:proofErr w:type="spellEnd"/>
+      <w:r>
+        <w:rPr>
+          <w:rFonts w:ascii="Consolas" w:eastAsia="Times New Roman" w:hAnsi="Consolas" w:cs="Times New Roman"/>
+          <w:color w:val="808080"/>
+          <w:sz w:val="21"/>
+          <w:szCs w:val="21"/>
+          <w:lang w:eastAsia="pt-BR"/>
+        </w:rPr>
+        <w:t xml:space="preserve"> </w:t>
       </w:r>
       <w:r>
         <w:rPr>
@@ -1275,6 +1464,7 @@
         </w:rPr>
         <w:t>&lt;</w:t>
       </w:r>
+      <w:proofErr w:type="spellStart"/>
       <w:r>
         <w:rPr>
           <w:rFonts w:ascii="Consolas" w:eastAsia="Times New Roman" w:hAnsi="Consolas" w:cs="Times New Roman"/>
@@ -1285,6 +1475,7 @@
         </w:rPr>
         <w:t>th</w:t>
       </w:r>
+      <w:proofErr w:type="spellEnd"/>
       <w:r>
         <w:rPr>
           <w:rFonts w:ascii="Consolas" w:eastAsia="Times New Roman" w:hAnsi="Consolas" w:cs="Times New Roman"/>
@@ -1295,6 +1486,7 @@
         </w:rPr>
         <w:t xml:space="preserve"> </w:t>
       </w:r>
+      <w:proofErr w:type="spellStart"/>
       <w:r>
         <w:rPr>
           <w:rFonts w:ascii="Consolas" w:eastAsia="Times New Roman" w:hAnsi="Consolas" w:cs="Times New Roman"/>
@@ -1305,6 +1497,7 @@
         </w:rPr>
         <w:t>scope</w:t>
       </w:r>
+      <w:proofErr w:type="spellEnd"/>
       <w:r>
         <w:rPr>
           <w:rFonts w:ascii="Consolas" w:eastAsia="Times New Roman" w:hAnsi="Consolas" w:cs="Times New Roman"/>
@@ -1325,6 +1518,7 @@
         </w:rPr>
         <w:t>"</w:t>
       </w:r>
+      <w:proofErr w:type="spellStart"/>
       <w:r>
         <w:rPr>
           <w:rFonts w:ascii="Consolas" w:eastAsia="Times New Roman" w:hAnsi="Consolas" w:cs="Times New Roman"/>
@@ -1335,6 +1529,7 @@
         </w:rPr>
         <w:t>col</w:t>
       </w:r>
+      <w:proofErr w:type="spellEnd"/>
       <w:r>
         <w:rPr>
           <w:rFonts w:ascii="Consolas" w:eastAsia="Times New Roman" w:hAnsi="Consolas" w:cs="Times New Roman"/>
@@ -1375,6 +1570,7 @@
         </w:rPr>
         <w:t>&lt;/</w:t>
       </w:r>
+      <w:proofErr w:type="spellStart"/>
       <w:r>
         <w:rPr>
           <w:rFonts w:ascii="Consolas" w:eastAsia="Times New Roman" w:hAnsi="Consolas" w:cs="Times New Roman"/>
@@ -1385,6 +1581,7 @@
         </w:rPr>
         <w:t>th</w:t>
       </w:r>
+      <w:proofErr w:type="spellEnd"/>
       <w:r>
         <w:rPr>
           <w:rFonts w:ascii="Consolas" w:eastAsia="Times New Roman" w:hAnsi="Consolas" w:cs="Times New Roman"/>
@@ -1447,6 +1644,7 @@
         </w:rPr>
         <w:t>&lt;</w:t>
       </w:r>
+      <w:proofErr w:type="spellStart"/>
       <w:r>
         <w:rPr>
           <w:rFonts w:ascii="Consolas" w:eastAsia="Times New Roman" w:hAnsi="Consolas" w:cs="Times New Roman"/>
@@ -1457,6 +1655,7 @@
         </w:rPr>
         <w:t>th</w:t>
       </w:r>
+      <w:proofErr w:type="spellEnd"/>
       <w:r>
         <w:rPr>
           <w:rFonts w:ascii="Consolas" w:eastAsia="Times New Roman" w:hAnsi="Consolas" w:cs="Times New Roman"/>
@@ -1467,6 +1666,7 @@
         </w:rPr>
         <w:t xml:space="preserve"> </w:t>
       </w:r>
+      <w:proofErr w:type="spellStart"/>
       <w:r>
         <w:rPr>
           <w:rFonts w:ascii="Consolas" w:eastAsia="Times New Roman" w:hAnsi="Consolas" w:cs="Times New Roman"/>
@@ -1477,6 +1677,7 @@
         </w:rPr>
         <w:t>scope</w:t>
       </w:r>
+      <w:proofErr w:type="spellEnd"/>
       <w:r>
         <w:rPr>
           <w:rFonts w:ascii="Consolas" w:eastAsia="Times New Roman" w:hAnsi="Consolas" w:cs="Times New Roman"/>
@@ -1497,6 +1698,7 @@
         </w:rPr>
         <w:t>"</w:t>
       </w:r>
+      <w:proofErr w:type="spellStart"/>
       <w:r>
         <w:rPr>
           <w:rFonts w:ascii="Consolas" w:eastAsia="Times New Roman" w:hAnsi="Consolas" w:cs="Times New Roman"/>
@@ -1507,6 +1709,7 @@
         </w:rPr>
         <w:t>col</w:t>
       </w:r>
+      <w:proofErr w:type="spellEnd"/>
       <w:r>
         <w:rPr>
           <w:rFonts w:ascii="Consolas" w:eastAsia="Times New Roman" w:hAnsi="Consolas" w:cs="Times New Roman"/>
@@ -1547,6 +1750,7 @@
         </w:rPr>
         <w:t>&lt;/</w:t>
       </w:r>
+      <w:proofErr w:type="spellStart"/>
       <w:r>
         <w:rPr>
           <w:rFonts w:ascii="Consolas" w:eastAsia="Times New Roman" w:hAnsi="Consolas" w:cs="Times New Roman"/>
@@ -1557,6 +1761,7 @@
         </w:rPr>
         <w:t>th</w:t>
       </w:r>
+      <w:proofErr w:type="spellEnd"/>
       <w:r>
         <w:rPr>
           <w:rFonts w:ascii="Consolas" w:eastAsia="Times New Roman" w:hAnsi="Consolas" w:cs="Times New Roman"/>
@@ -1619,6 +1824,7 @@
         </w:rPr>
         <w:t>&lt;</w:t>
       </w:r>
+      <w:proofErr w:type="spellStart"/>
       <w:r>
         <w:rPr>
           <w:rFonts w:ascii="Consolas" w:eastAsia="Times New Roman" w:hAnsi="Consolas" w:cs="Times New Roman"/>
@@ -1629,6 +1835,7 @@
         </w:rPr>
         <w:t>th</w:t>
       </w:r>
+      <w:proofErr w:type="spellEnd"/>
       <w:r>
         <w:rPr>
           <w:rFonts w:ascii="Consolas" w:eastAsia="Times New Roman" w:hAnsi="Consolas" w:cs="Times New Roman"/>
@@ -1639,6 +1846,7 @@
         </w:rPr>
         <w:t xml:space="preserve"> </w:t>
       </w:r>
+      <w:proofErr w:type="spellStart"/>
       <w:r>
         <w:rPr>
           <w:rFonts w:ascii="Consolas" w:eastAsia="Times New Roman" w:hAnsi="Consolas" w:cs="Times New Roman"/>
@@ -1649,6 +1857,7 @@
         </w:rPr>
         <w:t>scope</w:t>
       </w:r>
+      <w:proofErr w:type="spellEnd"/>
       <w:r>
         <w:rPr>
           <w:rFonts w:ascii="Consolas" w:eastAsia="Times New Roman" w:hAnsi="Consolas" w:cs="Times New Roman"/>
@@ -1719,6 +1928,7 @@
         </w:rPr>
         <w:t>&lt;/</w:t>
       </w:r>
+      <w:proofErr w:type="spellStart"/>
       <w:r>
         <w:rPr>
           <w:rFonts w:ascii="Consolas" w:eastAsia="Times New Roman" w:hAnsi="Consolas" w:cs="Times New Roman"/>
@@ -1729,6 +1939,7 @@
         </w:rPr>
         <w:t>th</w:t>
       </w:r>
+      <w:proofErr w:type="spellEnd"/>
       <w:r>
         <w:rPr>
           <w:rFonts w:ascii="Consolas" w:eastAsia="Times New Roman" w:hAnsi="Consolas" w:cs="Times New Roman"/>
@@ -1812,26 +2023,28 @@
           <w:color w:val="DADADA"/>
           <w:sz w:val="21"/>
           <w:szCs w:val="21"/>
-          <w:lang w:val="en-US" w:eastAsia="pt-BR"/>
-        </w:rPr>
-      </w:pPr>
+          <w:lang w:eastAsia="pt-BR"/>
+        </w:rPr>
+      </w:pPr>
+      <w:proofErr w:type="spellStart"/>
       <w:r>
         <w:rPr>
           <w:rFonts w:ascii="Consolas" w:eastAsia="Times New Roman" w:hAnsi="Consolas" w:cs="Times New Roman"/>
           <w:color w:val="D7BA7D"/>
           <w:sz w:val="21"/>
           <w:szCs w:val="21"/>
-          <w:lang w:val="en-US" w:eastAsia="pt-BR"/>
+          <w:lang w:eastAsia="pt-BR"/>
         </w:rPr>
         <w:t>tbody</w:t>
       </w:r>
+      <w:proofErr w:type="spellEnd"/>
       <w:r>
         <w:rPr>
           <w:rFonts w:ascii="Consolas" w:eastAsia="Times New Roman" w:hAnsi="Consolas" w:cs="Times New Roman"/>
           <w:color w:val="D4D4D4"/>
           <w:sz w:val="21"/>
           <w:szCs w:val="21"/>
-          <w:lang w:val="en-US" w:eastAsia="pt-BR"/>
+          <w:lang w:eastAsia="pt-BR"/>
         </w:rPr>
         <w:t xml:space="preserve"> </w:t>
       </w:r>
@@ -1841,7 +2054,7 @@
           <w:color w:val="B4B4B4"/>
           <w:sz w:val="21"/>
           <w:szCs w:val="21"/>
-          <w:lang w:val="en-US" w:eastAsia="pt-BR"/>
+          <w:lang w:eastAsia="pt-BR"/>
         </w:rPr>
         <w:t>&gt;</w:t>
       </w:r>
@@ -1851,17 +2064,18 @@
           <w:color w:val="D4D4D4"/>
           <w:sz w:val="21"/>
           <w:szCs w:val="21"/>
-          <w:lang w:val="en-US" w:eastAsia="pt-BR"/>
+          <w:lang w:eastAsia="pt-BR"/>
         </w:rPr>
         <w:t xml:space="preserve"> </w:t>
       </w:r>
+      <w:proofErr w:type="spellStart"/>
       <w:r>
         <w:rPr>
           <w:rFonts w:ascii="Consolas" w:eastAsia="Times New Roman" w:hAnsi="Consolas" w:cs="Times New Roman"/>
           <w:color w:val="D7BA7D"/>
           <w:sz w:val="21"/>
           <w:szCs w:val="21"/>
-          <w:lang w:val="en-US" w:eastAsia="pt-BR"/>
+          <w:lang w:eastAsia="pt-BR"/>
         </w:rPr>
         <w:t>tr</w:t>
       </w:r>
@@ -1871,7 +2085,7 @@
           <w:color w:val="B4B4B4"/>
           <w:sz w:val="21"/>
           <w:szCs w:val="21"/>
-          <w:lang w:val="en-US" w:eastAsia="pt-BR"/>
+          <w:lang w:eastAsia="pt-BR"/>
         </w:rPr>
         <w:t>:</w:t>
       </w:r>
@@ -1881,37 +2095,40 @@
           <w:color w:val="D7BA7D"/>
           <w:sz w:val="21"/>
           <w:szCs w:val="21"/>
-          <w:lang w:val="en-US" w:eastAsia="pt-BR"/>
+          <w:lang w:eastAsia="pt-BR"/>
         </w:rPr>
         <w:t>nth-child</w:t>
       </w:r>
-      <w:r>
-        <w:rPr>
-          <w:rFonts w:ascii="Consolas" w:eastAsia="Times New Roman" w:hAnsi="Consolas" w:cs="Times New Roman"/>
-          <w:color w:val="B4B4B4"/>
-          <w:sz w:val="21"/>
-          <w:szCs w:val="21"/>
-          <w:lang w:val="en-US" w:eastAsia="pt-BR"/>
+      <w:proofErr w:type="spellEnd"/>
+      <w:r>
+        <w:rPr>
+          <w:rFonts w:ascii="Consolas" w:eastAsia="Times New Roman" w:hAnsi="Consolas" w:cs="Times New Roman"/>
+          <w:color w:val="B4B4B4"/>
+          <w:sz w:val="21"/>
+          <w:szCs w:val="21"/>
+          <w:lang w:eastAsia="pt-BR"/>
         </w:rPr>
         <w:t>(</w:t>
       </w:r>
+      <w:proofErr w:type="spellStart"/>
       <w:r>
         <w:rPr>
           <w:rFonts w:ascii="Consolas" w:eastAsia="Times New Roman" w:hAnsi="Consolas" w:cs="Times New Roman"/>
           <w:color w:val="B5CEA8"/>
           <w:sz w:val="21"/>
           <w:szCs w:val="21"/>
-          <w:lang w:val="en-US" w:eastAsia="pt-BR"/>
+          <w:lang w:eastAsia="pt-BR"/>
         </w:rPr>
         <w:t>odd</w:t>
       </w:r>
-      <w:r>
-        <w:rPr>
-          <w:rFonts w:ascii="Consolas" w:eastAsia="Times New Roman" w:hAnsi="Consolas" w:cs="Times New Roman"/>
-          <w:color w:val="B4B4B4"/>
-          <w:sz w:val="21"/>
-          <w:szCs w:val="21"/>
-          <w:lang w:val="en-US" w:eastAsia="pt-BR"/>
+      <w:proofErr w:type="spellEnd"/>
+      <w:r>
+        <w:rPr>
+          <w:rFonts w:ascii="Consolas" w:eastAsia="Times New Roman" w:hAnsi="Consolas" w:cs="Times New Roman"/>
+          <w:color w:val="B4B4B4"/>
+          <w:sz w:val="21"/>
+          <w:szCs w:val="21"/>
+          <w:lang w:eastAsia="pt-BR"/>
         </w:rPr>
         <w:t>)</w:t>
       </w:r>
@@ -1921,7 +2138,7 @@
           <w:color w:val="D4D4D4"/>
           <w:sz w:val="21"/>
           <w:szCs w:val="21"/>
-          <w:lang w:val="en-US" w:eastAsia="pt-BR"/>
+          <w:lang w:eastAsia="pt-BR"/>
         </w:rPr>
         <w:t xml:space="preserve"> </w:t>
       </w:r>
@@ -1931,7 +2148,7 @@
           <w:color w:val="B4B4B4"/>
           <w:sz w:val="21"/>
           <w:szCs w:val="21"/>
-          <w:lang w:val="en-US" w:eastAsia="pt-BR"/>
+          <w:lang w:eastAsia="pt-BR"/>
         </w:rPr>
         <w:t>{</w:t>
       </w:r>
@@ -1941,19 +2158,274 @@
           <w:color w:val="B4B4B4"/>
           <w:sz w:val="21"/>
           <w:szCs w:val="21"/>
+          <w:lang w:eastAsia="pt-BR"/>
+        </w:rPr>
+        <w:t xml:space="preserve"> -- linhas impares</w:t>
+      </w:r>
+    </w:p>
+    <w:p>
+      <w:pPr>
+        <w:spacing w:after="0" w:line="285" w:lineRule="atLeast"/>
+        <w:ind w:firstLine="708"/>
+        <w:rPr>
+          <w:rFonts w:ascii="Consolas" w:eastAsia="Times New Roman" w:hAnsi="Consolas" w:cs="Times New Roman"/>
+          <w:color w:val="DADADA"/>
+          <w:sz w:val="21"/>
+          <w:szCs w:val="21"/>
+          <w:lang w:val="en-US" w:eastAsia="pt-BR"/>
+        </w:rPr>
+      </w:pPr>
+      <w:r>
+        <w:rPr>
+          <w:rFonts w:ascii="Consolas" w:eastAsia="Times New Roman" w:hAnsi="Consolas" w:cs="Times New Roman"/>
+          <w:color w:val="9CDCFE"/>
+          <w:sz w:val="21"/>
+          <w:szCs w:val="21"/>
+          <w:lang w:val="en-US" w:eastAsia="pt-BR"/>
+        </w:rPr>
+        <w:t>background-color</w:t>
+      </w:r>
+      <w:r>
+        <w:rPr>
+          <w:rFonts w:ascii="Consolas" w:eastAsia="Times New Roman" w:hAnsi="Consolas" w:cs="Times New Roman"/>
+          <w:color w:val="B4B4B4"/>
+          <w:sz w:val="21"/>
+          <w:szCs w:val="21"/>
+          <w:lang w:val="en-US" w:eastAsia="pt-BR"/>
+        </w:rPr>
+        <w:t>:</w:t>
+      </w:r>
+      <w:r>
+        <w:rPr>
+          <w:rFonts w:ascii="Consolas" w:eastAsia="Times New Roman" w:hAnsi="Consolas" w:cs="Times New Roman"/>
+          <w:color w:val="D4D4D4"/>
+          <w:sz w:val="21"/>
+          <w:szCs w:val="21"/>
           <w:lang w:val="en-US" w:eastAsia="pt-BR"/>
         </w:rPr>
         <w:t xml:space="preserve"> </w:t>
       </w:r>
-      <w:r>
-        <w:rPr>
-          <w:rFonts w:ascii="Consolas" w:eastAsia="Times New Roman" w:hAnsi="Consolas" w:cs="Times New Roman"/>
-          <w:color w:val="B4B4B4"/>
-          <w:sz w:val="21"/>
-          <w:szCs w:val="21"/>
-          <w:lang w:val="en-US" w:eastAsia="pt-BR"/>
-        </w:rPr>
-        <w:t>-- linhas impares</w:t>
+      <w:proofErr w:type="spellStart"/>
+      <w:r>
+        <w:rPr>
+          <w:rFonts w:ascii="Consolas" w:eastAsia="Times New Roman" w:hAnsi="Consolas" w:cs="Times New Roman"/>
+          <w:color w:val="CE9178"/>
+          <w:sz w:val="21"/>
+          <w:szCs w:val="21"/>
+          <w:lang w:val="en-US" w:eastAsia="pt-BR"/>
+        </w:rPr>
+        <w:t>lightgray</w:t>
+      </w:r>
+      <w:proofErr w:type="spellEnd"/>
+      <w:r>
+        <w:rPr>
+          <w:rFonts w:ascii="Consolas" w:eastAsia="Times New Roman" w:hAnsi="Consolas" w:cs="Times New Roman"/>
+          <w:color w:val="B4B4B4"/>
+          <w:sz w:val="21"/>
+          <w:szCs w:val="21"/>
+          <w:lang w:val="en-US" w:eastAsia="pt-BR"/>
+        </w:rPr>
+        <w:t>;</w:t>
+      </w:r>
+    </w:p>
+    <w:p>
+      <w:pPr>
+        <w:spacing w:after="0" w:line="285" w:lineRule="atLeast"/>
+        <w:rPr>
+          <w:rFonts w:ascii="Consolas" w:eastAsia="Times New Roman" w:hAnsi="Consolas" w:cs="Times New Roman"/>
+          <w:color w:val="B4B4B4"/>
+          <w:sz w:val="21"/>
+          <w:szCs w:val="21"/>
+          <w:lang w:val="en-US" w:eastAsia="pt-BR"/>
+        </w:rPr>
+      </w:pPr>
+      <w:r>
+        <w:rPr>
+          <w:rFonts w:ascii="Consolas" w:eastAsia="Times New Roman" w:hAnsi="Consolas" w:cs="Times New Roman"/>
+          <w:color w:val="B4B4B4"/>
+          <w:sz w:val="21"/>
+          <w:szCs w:val="21"/>
+          <w:lang w:val="en-US" w:eastAsia="pt-BR"/>
+        </w:rPr>
+        <w:t>}</w:t>
+      </w:r>
+    </w:p>
+    <w:p>
+      <w:pPr>
+        <w:spacing w:after="0" w:line="285" w:lineRule="atLeast"/>
+        <w:rPr>
+          <w:rFonts w:ascii="Consolas" w:eastAsia="Times New Roman" w:hAnsi="Consolas" w:cs="Times New Roman"/>
+          <w:color w:val="DADADA"/>
+          <w:sz w:val="21"/>
+          <w:szCs w:val="21"/>
+          <w:lang w:val="en-US" w:eastAsia="pt-BR"/>
+        </w:rPr>
+      </w:pPr>
+      <w:proofErr w:type="spellStart"/>
+      <w:r>
+        <w:rPr>
+          <w:rFonts w:ascii="Consolas" w:eastAsia="Times New Roman" w:hAnsi="Consolas" w:cs="Times New Roman"/>
+          <w:color w:val="D7BA7D"/>
+          <w:sz w:val="21"/>
+          <w:szCs w:val="21"/>
+          <w:lang w:val="en-US" w:eastAsia="pt-BR"/>
+        </w:rPr>
+        <w:t>tbody</w:t>
+      </w:r>
+      <w:proofErr w:type="spellEnd"/>
+      <w:r>
+        <w:rPr>
+          <w:rFonts w:ascii="Consolas" w:eastAsia="Times New Roman" w:hAnsi="Consolas" w:cs="Times New Roman"/>
+          <w:color w:val="D4D4D4"/>
+          <w:sz w:val="21"/>
+          <w:szCs w:val="21"/>
+          <w:lang w:val="en-US" w:eastAsia="pt-BR"/>
+        </w:rPr>
+        <w:t xml:space="preserve"> </w:t>
+      </w:r>
+      <w:r>
+        <w:rPr>
+          <w:rFonts w:ascii="Consolas" w:eastAsia="Times New Roman" w:hAnsi="Consolas" w:cs="Times New Roman"/>
+          <w:color w:val="B4B4B4"/>
+          <w:sz w:val="21"/>
+          <w:szCs w:val="21"/>
+          <w:lang w:val="en-US" w:eastAsia="pt-BR"/>
+        </w:rPr>
+        <w:t>&gt;</w:t>
+      </w:r>
+      <w:r>
+        <w:rPr>
+          <w:rFonts w:ascii="Consolas" w:eastAsia="Times New Roman" w:hAnsi="Consolas" w:cs="Times New Roman"/>
+          <w:color w:val="D4D4D4"/>
+          <w:sz w:val="21"/>
+          <w:szCs w:val="21"/>
+          <w:lang w:val="en-US" w:eastAsia="pt-BR"/>
+        </w:rPr>
+        <w:t xml:space="preserve"> </w:t>
+      </w:r>
+      <w:proofErr w:type="spellStart"/>
+      <w:r>
+        <w:rPr>
+          <w:rFonts w:ascii="Consolas" w:eastAsia="Times New Roman" w:hAnsi="Consolas" w:cs="Times New Roman"/>
+          <w:color w:val="D7BA7D"/>
+          <w:sz w:val="21"/>
+          <w:szCs w:val="21"/>
+          <w:lang w:val="en-US" w:eastAsia="pt-BR"/>
+        </w:rPr>
+        <w:t>tr</w:t>
+      </w:r>
+      <w:r>
+        <w:rPr>
+          <w:rFonts w:ascii="Consolas" w:eastAsia="Times New Roman" w:hAnsi="Consolas" w:cs="Times New Roman"/>
+          <w:color w:val="B4B4B4"/>
+          <w:sz w:val="21"/>
+          <w:szCs w:val="21"/>
+          <w:lang w:val="en-US" w:eastAsia="pt-BR"/>
+        </w:rPr>
+        <w:t>:</w:t>
+      </w:r>
+      <w:r>
+        <w:rPr>
+          <w:rFonts w:ascii="Consolas" w:eastAsia="Times New Roman" w:hAnsi="Consolas" w:cs="Times New Roman"/>
+          <w:color w:val="D7BA7D"/>
+          <w:sz w:val="21"/>
+          <w:szCs w:val="21"/>
+          <w:lang w:val="en-US" w:eastAsia="pt-BR"/>
+        </w:rPr>
+        <w:t>nth-child</w:t>
+      </w:r>
+      <w:proofErr w:type="spellEnd"/>
+      <w:r>
+        <w:rPr>
+          <w:rFonts w:ascii="Consolas" w:eastAsia="Times New Roman" w:hAnsi="Consolas" w:cs="Times New Roman"/>
+          <w:color w:val="B4B4B4"/>
+          <w:sz w:val="21"/>
+          <w:szCs w:val="21"/>
+          <w:lang w:val="en-US" w:eastAsia="pt-BR"/>
+        </w:rPr>
+        <w:t>(</w:t>
+      </w:r>
+      <w:r>
+        <w:rPr>
+          <w:rFonts w:ascii="Consolas" w:eastAsia="Times New Roman" w:hAnsi="Consolas" w:cs="Times New Roman"/>
+          <w:color w:val="B5CEA8"/>
+          <w:sz w:val="21"/>
+          <w:szCs w:val="21"/>
+          <w:lang w:val="en-US" w:eastAsia="pt-BR"/>
+        </w:rPr>
+        <w:t>even</w:t>
+      </w:r>
+      <w:r>
+        <w:rPr>
+          <w:rFonts w:ascii="Consolas" w:eastAsia="Times New Roman" w:hAnsi="Consolas" w:cs="Times New Roman"/>
+          <w:color w:val="B4B4B4"/>
+          <w:sz w:val="21"/>
+          <w:szCs w:val="21"/>
+          <w:lang w:val="en-US" w:eastAsia="pt-BR"/>
+        </w:rPr>
+        <w:t>)</w:t>
+      </w:r>
+      <w:r>
+        <w:rPr>
+          <w:rFonts w:ascii="Consolas" w:eastAsia="Times New Roman" w:hAnsi="Consolas" w:cs="Times New Roman"/>
+          <w:color w:val="D4D4D4"/>
+          <w:sz w:val="21"/>
+          <w:szCs w:val="21"/>
+          <w:lang w:val="en-US" w:eastAsia="pt-BR"/>
+        </w:rPr>
+        <w:t xml:space="preserve"> </w:t>
+      </w:r>
+      <w:r>
+        <w:rPr>
+          <w:rFonts w:ascii="Consolas" w:eastAsia="Times New Roman" w:hAnsi="Consolas" w:cs="Times New Roman"/>
+          <w:color w:val="B4B4B4"/>
+          <w:sz w:val="21"/>
+          <w:szCs w:val="21"/>
+          <w:lang w:val="en-US" w:eastAsia="pt-BR"/>
+        </w:rPr>
+        <w:t>{</w:t>
+      </w:r>
+      <w:r>
+        <w:rPr>
+          <w:rFonts w:ascii="Consolas" w:eastAsia="Times New Roman" w:hAnsi="Consolas" w:cs="Times New Roman"/>
+          <w:color w:val="B4B4B4"/>
+          <w:sz w:val="21"/>
+          <w:szCs w:val="21"/>
+          <w:lang w:val="en-US" w:eastAsia="pt-BR"/>
+        </w:rPr>
+        <w:t xml:space="preserve"> </w:t>
+      </w:r>
+      <w:r>
+        <w:rPr>
+          <w:rFonts w:ascii="Consolas" w:eastAsia="Times New Roman" w:hAnsi="Consolas" w:cs="Times New Roman"/>
+          <w:color w:val="B4B4B4"/>
+          <w:sz w:val="21"/>
+          <w:szCs w:val="21"/>
+          <w:lang w:val="en-US" w:eastAsia="pt-BR"/>
+        </w:rPr>
+        <w:t xml:space="preserve">-- </w:t>
+      </w:r>
+      <w:proofErr w:type="spellStart"/>
+      <w:r>
+        <w:rPr>
+          <w:rFonts w:ascii="Consolas" w:eastAsia="Times New Roman" w:hAnsi="Consolas" w:cs="Times New Roman"/>
+          <w:color w:val="B4B4B4"/>
+          <w:sz w:val="21"/>
+          <w:szCs w:val="21"/>
+          <w:lang w:val="en-US" w:eastAsia="pt-BR"/>
+        </w:rPr>
+        <w:t>linhas</w:t>
+      </w:r>
+      <w:proofErr w:type="spellEnd"/>
+      <w:r>
+        <w:rPr>
+          <w:rFonts w:ascii="Consolas" w:eastAsia="Times New Roman" w:hAnsi="Consolas" w:cs="Times New Roman"/>
+          <w:color w:val="B4B4B4"/>
+          <w:sz w:val="21"/>
+          <w:szCs w:val="21"/>
+          <w:lang w:val="en-US" w:eastAsia="pt-BR"/>
+        </w:rPr>
+        <w:t xml:space="preserve"> pares</w:t>
       </w:r>
     </w:p>
     <w:p>
@@ -1998,6 +2470,7 @@
         </w:rPr>
         <w:t xml:space="preserve"> </w:t>
       </w:r>
+      <w:proofErr w:type="spellStart"/>
       <w:r>
         <w:rPr>
           <w:rFonts w:ascii="Consolas" w:eastAsia="Times New Roman" w:hAnsi="Consolas" w:cs="Times New Roman"/>
@@ -2008,6 +2481,7 @@
         </w:rPr>
         <w:t>lightgray</w:t>
       </w:r>
+      <w:proofErr w:type="spellEnd"/>
       <w:r>
         <w:rPr>
           <w:rFonts w:ascii="Consolas" w:eastAsia="Times New Roman" w:hAnsi="Consolas" w:cs="Times New Roman"/>
@@ -2046,247 +2520,405 @@
         <w:spacing w:after="0" w:line="285" w:lineRule="atLeast"/>
         <w:rPr>
           <w:rFonts w:ascii="Consolas" w:eastAsia="Times New Roman" w:hAnsi="Consolas" w:cs="Times New Roman"/>
-          <w:color w:val="DADADA"/>
-          <w:sz w:val="21"/>
-          <w:szCs w:val="21"/>
-          <w:lang w:val="en-US" w:eastAsia="pt-BR"/>
-        </w:rPr>
-      </w:pPr>
-      <w:r>
-        <w:rPr>
-          <w:rFonts w:ascii="Consolas" w:eastAsia="Times New Roman" w:hAnsi="Consolas" w:cs="Times New Roman"/>
-          <w:color w:val="D7BA7D"/>
-          <w:sz w:val="21"/>
-          <w:szCs w:val="21"/>
-          <w:lang w:val="en-US" w:eastAsia="pt-BR"/>
-        </w:rPr>
-        <w:t>tbody</w:t>
-      </w:r>
-      <w:r>
-        <w:rPr>
-          <w:rFonts w:ascii="Consolas" w:eastAsia="Times New Roman" w:hAnsi="Consolas" w:cs="Times New Roman"/>
-          <w:color w:val="D4D4D4"/>
-          <w:sz w:val="21"/>
-          <w:szCs w:val="21"/>
-          <w:lang w:val="en-US" w:eastAsia="pt-BR"/>
+          <w:color w:val="57A64A"/>
+          <w:sz w:val="21"/>
+          <w:szCs w:val="21"/>
+          <w:lang w:eastAsia="pt-BR"/>
+        </w:rPr>
+      </w:pPr>
+      <w:r>
+        <w:rPr>
+          <w:rFonts w:ascii="Consolas" w:eastAsia="Times New Roman" w:hAnsi="Consolas" w:cs="Times New Roman"/>
+          <w:color w:val="808080"/>
+          <w:sz w:val="21"/>
+          <w:szCs w:val="21"/>
+          <w:lang w:eastAsia="pt-BR"/>
+        </w:rPr>
+        <w:lastRenderedPageBreak/>
+        <w:t>&lt;</w:t>
+      </w:r>
+      <w:proofErr w:type="spellStart"/>
+      <w:r>
+        <w:rPr>
+          <w:rFonts w:ascii="Consolas" w:eastAsia="Times New Roman" w:hAnsi="Consolas" w:cs="Times New Roman"/>
+          <w:color w:val="569CD6"/>
+          <w:sz w:val="21"/>
+          <w:szCs w:val="21"/>
+          <w:lang w:eastAsia="pt-BR"/>
+        </w:rPr>
+        <w:t>td</w:t>
+      </w:r>
+      <w:proofErr w:type="spellEnd"/>
+      <w:r>
+        <w:rPr>
+          <w:rFonts w:ascii="Consolas" w:eastAsia="Times New Roman" w:hAnsi="Consolas" w:cs="Times New Roman"/>
+          <w:color w:val="DADADA"/>
+          <w:sz w:val="21"/>
+          <w:szCs w:val="21"/>
+          <w:lang w:eastAsia="pt-BR"/>
         </w:rPr>
         <w:t xml:space="preserve"> </w:t>
       </w:r>
-      <w:r>
-        <w:rPr>
-          <w:rFonts w:ascii="Consolas" w:eastAsia="Times New Roman" w:hAnsi="Consolas" w:cs="Times New Roman"/>
-          <w:color w:val="B4B4B4"/>
-          <w:sz w:val="21"/>
-          <w:szCs w:val="21"/>
-          <w:lang w:val="en-US" w:eastAsia="pt-BR"/>
+      <w:proofErr w:type="spellStart"/>
+      <w:r>
+        <w:rPr>
+          <w:rFonts w:ascii="Consolas" w:eastAsia="Times New Roman" w:hAnsi="Consolas" w:cs="Times New Roman"/>
+          <w:color w:val="9CDCFE"/>
+          <w:sz w:val="21"/>
+          <w:szCs w:val="21"/>
+          <w:lang w:eastAsia="pt-BR"/>
+        </w:rPr>
+        <w:t>colspan</w:t>
+      </w:r>
+      <w:proofErr w:type="spellEnd"/>
+      <w:r>
+        <w:rPr>
+          <w:rFonts w:ascii="Consolas" w:eastAsia="Times New Roman" w:hAnsi="Consolas" w:cs="Times New Roman"/>
+          <w:color w:val="B4B4B4"/>
+          <w:sz w:val="21"/>
+          <w:szCs w:val="21"/>
+          <w:lang w:eastAsia="pt-BR"/>
+        </w:rPr>
+        <w:t>=</w:t>
+      </w:r>
+      <w:r>
+        <w:rPr>
+          <w:rFonts w:ascii="Consolas" w:eastAsia="Times New Roman" w:hAnsi="Consolas" w:cs="Times New Roman"/>
+          <w:color w:val="E8C9BB"/>
+          <w:sz w:val="21"/>
+          <w:szCs w:val="21"/>
+          <w:lang w:eastAsia="pt-BR"/>
+        </w:rPr>
+        <w:t>"</w:t>
+      </w:r>
+      <w:r>
+        <w:rPr>
+          <w:rFonts w:ascii="Consolas" w:eastAsia="Times New Roman" w:hAnsi="Consolas" w:cs="Times New Roman"/>
+          <w:color w:val="CE9178"/>
+          <w:sz w:val="21"/>
+          <w:szCs w:val="21"/>
+          <w:lang w:eastAsia="pt-BR"/>
+        </w:rPr>
+        <w:t>2</w:t>
+      </w:r>
+      <w:r>
+        <w:rPr>
+          <w:rFonts w:ascii="Consolas" w:eastAsia="Times New Roman" w:hAnsi="Consolas" w:cs="Times New Roman"/>
+          <w:color w:val="E8C9BB"/>
+          <w:sz w:val="21"/>
+          <w:szCs w:val="21"/>
+          <w:lang w:eastAsia="pt-BR"/>
+        </w:rPr>
+        <w:t>"</w:t>
+      </w:r>
+      <w:r>
+        <w:rPr>
+          <w:rFonts w:ascii="Consolas" w:eastAsia="Times New Roman" w:hAnsi="Consolas" w:cs="Times New Roman"/>
+          <w:color w:val="808080"/>
+          <w:sz w:val="21"/>
+          <w:szCs w:val="21"/>
+          <w:lang w:eastAsia="pt-BR"/>
         </w:rPr>
         <w:t>&gt;</w:t>
       </w:r>
       <w:r>
         <w:rPr>
           <w:rFonts w:ascii="Consolas" w:eastAsia="Times New Roman" w:hAnsi="Consolas" w:cs="Times New Roman"/>
-          <w:color w:val="D4D4D4"/>
-          <w:sz w:val="21"/>
-          <w:szCs w:val="21"/>
-          <w:lang w:val="en-US" w:eastAsia="pt-BR"/>
+          <w:color w:val="DADADA"/>
+          <w:sz w:val="21"/>
+          <w:szCs w:val="21"/>
+          <w:lang w:eastAsia="pt-BR"/>
+        </w:rPr>
+        <w:t>B</w:t>
+      </w:r>
+      <w:r>
+        <w:rPr>
+          <w:rFonts w:ascii="Consolas" w:eastAsia="Times New Roman" w:hAnsi="Consolas" w:cs="Times New Roman"/>
+          <w:color w:val="808080"/>
+          <w:sz w:val="21"/>
+          <w:szCs w:val="21"/>
+          <w:lang w:eastAsia="pt-BR"/>
+        </w:rPr>
+        <w:t>&lt;/</w:t>
+      </w:r>
+      <w:proofErr w:type="spellStart"/>
+      <w:r>
+        <w:rPr>
+          <w:rFonts w:ascii="Consolas" w:eastAsia="Times New Roman" w:hAnsi="Consolas" w:cs="Times New Roman"/>
+          <w:color w:val="569CD6"/>
+          <w:sz w:val="21"/>
+          <w:szCs w:val="21"/>
+          <w:lang w:eastAsia="pt-BR"/>
+        </w:rPr>
+        <w:t>td</w:t>
+      </w:r>
+      <w:proofErr w:type="spellEnd"/>
+      <w:r>
+        <w:rPr>
+          <w:rFonts w:ascii="Consolas" w:eastAsia="Times New Roman" w:hAnsi="Consolas" w:cs="Times New Roman"/>
+          <w:color w:val="808080"/>
+          <w:sz w:val="21"/>
+          <w:szCs w:val="21"/>
+          <w:lang w:eastAsia="pt-BR"/>
+        </w:rPr>
+        <w:t>&gt;</w:t>
+      </w:r>
+      <w:r>
+        <w:rPr>
+          <w:rFonts w:ascii="Consolas" w:eastAsia="Times New Roman" w:hAnsi="Consolas" w:cs="Times New Roman"/>
+          <w:color w:val="DADADA"/>
+          <w:sz w:val="21"/>
+          <w:szCs w:val="21"/>
+          <w:lang w:eastAsia="pt-BR"/>
         </w:rPr>
         <w:t xml:space="preserve"> </w:t>
       </w:r>
       <w:r>
         <w:rPr>
           <w:rFonts w:ascii="Consolas" w:eastAsia="Times New Roman" w:hAnsi="Consolas" w:cs="Times New Roman"/>
-          <w:color w:val="D7BA7D"/>
-          <w:sz w:val="21"/>
-          <w:szCs w:val="21"/>
-          <w:lang w:val="en-US" w:eastAsia="pt-BR"/>
-        </w:rPr>
-        <w:t>tr</w:t>
-      </w:r>
-      <w:r>
-        <w:rPr>
-          <w:rFonts w:ascii="Consolas" w:eastAsia="Times New Roman" w:hAnsi="Consolas" w:cs="Times New Roman"/>
-          <w:color w:val="B4B4B4"/>
-          <w:sz w:val="21"/>
-          <w:szCs w:val="21"/>
-          <w:lang w:val="en-US" w:eastAsia="pt-BR"/>
-        </w:rPr>
-        <w:t>:</w:t>
-      </w:r>
-      <w:r>
-        <w:rPr>
-          <w:rFonts w:ascii="Consolas" w:eastAsia="Times New Roman" w:hAnsi="Consolas" w:cs="Times New Roman"/>
-          <w:color w:val="D7BA7D"/>
-          <w:sz w:val="21"/>
-          <w:szCs w:val="21"/>
-          <w:lang w:val="en-US" w:eastAsia="pt-BR"/>
-        </w:rPr>
-        <w:t>nth-child</w:t>
-      </w:r>
-      <w:r>
-        <w:rPr>
-          <w:rFonts w:ascii="Consolas" w:eastAsia="Times New Roman" w:hAnsi="Consolas" w:cs="Times New Roman"/>
-          <w:color w:val="B4B4B4"/>
-          <w:sz w:val="21"/>
-          <w:szCs w:val="21"/>
-          <w:lang w:val="en-US" w:eastAsia="pt-BR"/>
-        </w:rPr>
-        <w:t>(</w:t>
-      </w:r>
-      <w:r>
-        <w:rPr>
-          <w:rFonts w:ascii="Consolas" w:eastAsia="Times New Roman" w:hAnsi="Consolas" w:cs="Times New Roman"/>
-          <w:color w:val="B5CEA8"/>
-          <w:sz w:val="21"/>
-          <w:szCs w:val="21"/>
-          <w:lang w:val="en-US" w:eastAsia="pt-BR"/>
-        </w:rPr>
-        <w:t>even</w:t>
-      </w:r>
-      <w:r>
-        <w:rPr>
-          <w:rFonts w:ascii="Consolas" w:eastAsia="Times New Roman" w:hAnsi="Consolas" w:cs="Times New Roman"/>
-          <w:color w:val="B4B4B4"/>
-          <w:sz w:val="21"/>
-          <w:szCs w:val="21"/>
-          <w:lang w:val="en-US" w:eastAsia="pt-BR"/>
-        </w:rPr>
-        <w:t>)</w:t>
-      </w:r>
-      <w:r>
-        <w:rPr>
-          <w:rFonts w:ascii="Consolas" w:eastAsia="Times New Roman" w:hAnsi="Consolas" w:cs="Times New Roman"/>
-          <w:color w:val="D4D4D4"/>
-          <w:sz w:val="21"/>
-          <w:szCs w:val="21"/>
-          <w:lang w:val="en-US" w:eastAsia="pt-BR"/>
+          <w:color w:val="57A64A"/>
+          <w:sz w:val="21"/>
+          <w:szCs w:val="21"/>
+          <w:lang w:eastAsia="pt-BR"/>
+        </w:rPr>
+        <w:t xml:space="preserve">&lt;!-- Expandindo a </w:t>
+      </w:r>
+      <w:proofErr w:type="spellStart"/>
+      <w:r>
+        <w:rPr>
+          <w:rFonts w:ascii="Consolas" w:eastAsia="Times New Roman" w:hAnsi="Consolas" w:cs="Times New Roman"/>
+          <w:color w:val="57A64A"/>
+          <w:sz w:val="21"/>
+          <w:szCs w:val="21"/>
+          <w:lang w:eastAsia="pt-BR"/>
+        </w:rPr>
+        <w:t>cálula</w:t>
+      </w:r>
+      <w:proofErr w:type="spellEnd"/>
+      <w:r>
+        <w:rPr>
+          <w:rFonts w:ascii="Consolas" w:eastAsia="Times New Roman" w:hAnsi="Consolas" w:cs="Times New Roman"/>
+          <w:color w:val="57A64A"/>
+          <w:sz w:val="21"/>
+          <w:szCs w:val="21"/>
+          <w:lang w:eastAsia="pt-BR"/>
+        </w:rPr>
+        <w:t xml:space="preserve"> B (mesclando por coluna) --&gt;</w:t>
+      </w:r>
+    </w:p>
+    <w:p>
+      <w:pPr>
+        <w:spacing w:after="0" w:line="285" w:lineRule="atLeast"/>
+        <w:rPr>
+          <w:rFonts w:ascii="Consolas" w:eastAsia="Times New Roman" w:hAnsi="Consolas" w:cs="Times New Roman"/>
+          <w:color w:val="DADADA"/>
+          <w:sz w:val="21"/>
+          <w:szCs w:val="21"/>
+          <w:lang w:eastAsia="pt-BR"/>
+        </w:rPr>
+      </w:pPr>
+      <w:r>
+        <w:rPr>
+          <w:rFonts w:ascii="Consolas" w:eastAsia="Times New Roman" w:hAnsi="Consolas" w:cs="Times New Roman"/>
+          <w:color w:val="808080"/>
+          <w:sz w:val="21"/>
+          <w:szCs w:val="21"/>
+          <w:lang w:eastAsia="pt-BR"/>
+        </w:rPr>
+        <w:t>&lt;</w:t>
+      </w:r>
+      <w:proofErr w:type="spellStart"/>
+      <w:r>
+        <w:rPr>
+          <w:rFonts w:ascii="Consolas" w:eastAsia="Times New Roman" w:hAnsi="Consolas" w:cs="Times New Roman"/>
+          <w:color w:val="569CD6"/>
+          <w:sz w:val="21"/>
+          <w:szCs w:val="21"/>
+          <w:lang w:eastAsia="pt-BR"/>
+        </w:rPr>
+        <w:t>td</w:t>
+      </w:r>
+      <w:proofErr w:type="spellEnd"/>
+      <w:r>
+        <w:rPr>
+          <w:rFonts w:ascii="Consolas" w:eastAsia="Times New Roman" w:hAnsi="Consolas" w:cs="Times New Roman"/>
+          <w:color w:val="DADADA"/>
+          <w:sz w:val="21"/>
+          <w:szCs w:val="21"/>
+          <w:lang w:eastAsia="pt-BR"/>
         </w:rPr>
         <w:t xml:space="preserve"> </w:t>
       </w:r>
-      <w:r>
-        <w:rPr>
-          <w:rFonts w:ascii="Consolas" w:eastAsia="Times New Roman" w:hAnsi="Consolas" w:cs="Times New Roman"/>
-          <w:color w:val="B4B4B4"/>
-          <w:sz w:val="21"/>
-          <w:szCs w:val="21"/>
-          <w:lang w:val="en-US" w:eastAsia="pt-BR"/>
-        </w:rPr>
-        <w:t>{</w:t>
-      </w:r>
-      <w:r>
-        <w:rPr>
-          <w:rFonts w:ascii="Consolas" w:eastAsia="Times New Roman" w:hAnsi="Consolas" w:cs="Times New Roman"/>
-          <w:color w:val="B4B4B4"/>
-          <w:sz w:val="21"/>
-          <w:szCs w:val="21"/>
-          <w:lang w:val="en-US" w:eastAsia="pt-BR"/>
+      <w:proofErr w:type="spellStart"/>
+      <w:r>
+        <w:rPr>
+          <w:rFonts w:ascii="Consolas" w:eastAsia="Times New Roman" w:hAnsi="Consolas" w:cs="Times New Roman"/>
+          <w:color w:val="9CDCFE"/>
+          <w:sz w:val="21"/>
+          <w:szCs w:val="21"/>
+          <w:lang w:eastAsia="pt-BR"/>
+        </w:rPr>
+        <w:t>rowspan</w:t>
+      </w:r>
+      <w:proofErr w:type="spellEnd"/>
+      <w:r>
+        <w:rPr>
+          <w:rFonts w:ascii="Consolas" w:eastAsia="Times New Roman" w:hAnsi="Consolas" w:cs="Times New Roman"/>
+          <w:color w:val="B4B4B4"/>
+          <w:sz w:val="21"/>
+          <w:szCs w:val="21"/>
+          <w:lang w:eastAsia="pt-BR"/>
+        </w:rPr>
+        <w:t>=</w:t>
+      </w:r>
+      <w:r>
+        <w:rPr>
+          <w:rFonts w:ascii="Consolas" w:eastAsia="Times New Roman" w:hAnsi="Consolas" w:cs="Times New Roman"/>
+          <w:color w:val="E8C9BB"/>
+          <w:sz w:val="21"/>
+          <w:szCs w:val="21"/>
+          <w:lang w:eastAsia="pt-BR"/>
+        </w:rPr>
+        <w:t>"</w:t>
+      </w:r>
+      <w:r>
+        <w:rPr>
+          <w:rFonts w:ascii="Consolas" w:eastAsia="Times New Roman" w:hAnsi="Consolas" w:cs="Times New Roman"/>
+          <w:color w:val="CE9178"/>
+          <w:sz w:val="21"/>
+          <w:szCs w:val="21"/>
+          <w:lang w:eastAsia="pt-BR"/>
+        </w:rPr>
+        <w:t>3</w:t>
+      </w:r>
+      <w:r>
+        <w:rPr>
+          <w:rFonts w:ascii="Consolas" w:eastAsia="Times New Roman" w:hAnsi="Consolas" w:cs="Times New Roman"/>
+          <w:color w:val="E8C9BB"/>
+          <w:sz w:val="21"/>
+          <w:szCs w:val="21"/>
+          <w:lang w:eastAsia="pt-BR"/>
+        </w:rPr>
+        <w:t>"</w:t>
+      </w:r>
+      <w:r>
+        <w:rPr>
+          <w:rFonts w:ascii="Consolas" w:eastAsia="Times New Roman" w:hAnsi="Consolas" w:cs="Times New Roman"/>
+          <w:color w:val="808080"/>
+          <w:sz w:val="21"/>
+          <w:szCs w:val="21"/>
+          <w:lang w:eastAsia="pt-BR"/>
+        </w:rPr>
+        <w:t>&gt;</w:t>
+      </w:r>
+      <w:r>
+        <w:rPr>
+          <w:rFonts w:ascii="Consolas" w:eastAsia="Times New Roman" w:hAnsi="Consolas" w:cs="Times New Roman"/>
+          <w:color w:val="DADADA"/>
+          <w:sz w:val="21"/>
+          <w:szCs w:val="21"/>
+          <w:lang w:eastAsia="pt-BR"/>
+        </w:rPr>
+        <w:t>D</w:t>
+      </w:r>
+      <w:r>
+        <w:rPr>
+          <w:rFonts w:ascii="Consolas" w:eastAsia="Times New Roman" w:hAnsi="Consolas" w:cs="Times New Roman"/>
+          <w:color w:val="808080"/>
+          <w:sz w:val="21"/>
+          <w:szCs w:val="21"/>
+          <w:lang w:eastAsia="pt-BR"/>
+        </w:rPr>
+        <w:t>&lt;/</w:t>
+      </w:r>
+      <w:proofErr w:type="spellStart"/>
+      <w:r>
+        <w:rPr>
+          <w:rFonts w:ascii="Consolas" w:eastAsia="Times New Roman" w:hAnsi="Consolas" w:cs="Times New Roman"/>
+          <w:color w:val="569CD6"/>
+          <w:sz w:val="21"/>
+          <w:szCs w:val="21"/>
+          <w:lang w:eastAsia="pt-BR"/>
+        </w:rPr>
+        <w:t>td</w:t>
+      </w:r>
+      <w:proofErr w:type="spellEnd"/>
+      <w:r>
+        <w:rPr>
+          <w:rFonts w:ascii="Consolas" w:eastAsia="Times New Roman" w:hAnsi="Consolas" w:cs="Times New Roman"/>
+          <w:color w:val="808080"/>
+          <w:sz w:val="21"/>
+          <w:szCs w:val="21"/>
+          <w:lang w:eastAsia="pt-BR"/>
+        </w:rPr>
+        <w:t>&gt;</w:t>
+      </w:r>
+      <w:r>
+        <w:rPr>
+          <w:rFonts w:ascii="Consolas" w:eastAsia="Times New Roman" w:hAnsi="Consolas" w:cs="Times New Roman"/>
+          <w:color w:val="DADADA"/>
+          <w:sz w:val="21"/>
+          <w:szCs w:val="21"/>
+          <w:lang w:eastAsia="pt-BR"/>
         </w:rPr>
         <w:t xml:space="preserve"> </w:t>
       </w:r>
       <w:r>
         <w:rPr>
           <w:rFonts w:ascii="Consolas" w:eastAsia="Times New Roman" w:hAnsi="Consolas" w:cs="Times New Roman"/>
-          <w:color w:val="B4B4B4"/>
-          <w:sz w:val="21"/>
-          <w:szCs w:val="21"/>
-          <w:lang w:val="en-US" w:eastAsia="pt-BR"/>
-        </w:rPr>
-        <w:t xml:space="preserve">-- </w:t>
-      </w:r>
-      <w:r>
-        <w:rPr>
-          <w:rFonts w:ascii="Consolas" w:eastAsia="Times New Roman" w:hAnsi="Consolas" w:cs="Times New Roman"/>
-          <w:color w:val="B4B4B4"/>
-          <w:sz w:val="21"/>
-          <w:szCs w:val="21"/>
-          <w:lang w:val="en-US" w:eastAsia="pt-BR"/>
-        </w:rPr>
-        <w:t>linhas pares</w:t>
-      </w:r>
-    </w:p>
-    <w:p>
-      <w:pPr>
-        <w:spacing w:after="0" w:line="285" w:lineRule="atLeast"/>
-        <w:ind w:firstLine="708"/>
-        <w:rPr>
-          <w:rFonts w:ascii="Consolas" w:eastAsia="Times New Roman" w:hAnsi="Consolas" w:cs="Times New Roman"/>
-          <w:color w:val="DADADA"/>
-          <w:sz w:val="21"/>
-          <w:szCs w:val="21"/>
-          <w:lang w:val="en-US" w:eastAsia="pt-BR"/>
-        </w:rPr>
-      </w:pPr>
-      <w:r>
-        <w:rPr>
-          <w:rFonts w:ascii="Consolas" w:eastAsia="Times New Roman" w:hAnsi="Consolas" w:cs="Times New Roman"/>
-          <w:color w:val="9CDCFE"/>
-          <w:sz w:val="21"/>
-          <w:szCs w:val="21"/>
-          <w:lang w:eastAsia="pt-BR"/>
-        </w:rPr>
-        <w:t>background-color</w:t>
-      </w:r>
-      <w:r>
-        <w:rPr>
-          <w:rFonts w:ascii="Consolas" w:eastAsia="Times New Roman" w:hAnsi="Consolas" w:cs="Times New Roman"/>
-          <w:color w:val="B4B4B4"/>
-          <w:sz w:val="21"/>
-          <w:szCs w:val="21"/>
-          <w:lang w:eastAsia="pt-BR"/>
-        </w:rPr>
-        <w:t>:</w:t>
-      </w:r>
-      <w:r>
-        <w:rPr>
-          <w:rFonts w:ascii="Consolas" w:eastAsia="Times New Roman" w:hAnsi="Consolas" w:cs="Times New Roman"/>
-          <w:color w:val="D4D4D4"/>
-          <w:sz w:val="21"/>
-          <w:szCs w:val="21"/>
-          <w:lang w:eastAsia="pt-BR"/>
-        </w:rPr>
-        <w:t xml:space="preserve"> </w:t>
-      </w:r>
-      <w:r>
-        <w:rPr>
-          <w:rFonts w:ascii="Consolas" w:eastAsia="Times New Roman" w:hAnsi="Consolas" w:cs="Times New Roman"/>
-          <w:color w:val="CE9178"/>
-          <w:sz w:val="21"/>
-          <w:szCs w:val="21"/>
-          <w:lang w:eastAsia="pt-BR"/>
-        </w:rPr>
-        <w:t>lightgray</w:t>
-      </w:r>
-      <w:r>
-        <w:rPr>
-          <w:rFonts w:ascii="Consolas" w:eastAsia="Times New Roman" w:hAnsi="Consolas" w:cs="Times New Roman"/>
-          <w:color w:val="B4B4B4"/>
-          <w:sz w:val="21"/>
-          <w:szCs w:val="21"/>
-          <w:lang w:eastAsia="pt-BR"/>
-        </w:rPr>
-        <w:t>;</w:t>
-      </w:r>
-    </w:p>
-    <w:p>
-      <w:pPr>
-        <w:spacing w:after="0" w:line="285" w:lineRule="atLeast"/>
-        <w:rPr>
-          <w:rFonts w:ascii="Consolas" w:eastAsia="Times New Roman" w:hAnsi="Consolas" w:cs="Times New Roman"/>
-          <w:color w:val="B4B4B4"/>
-          <w:sz w:val="21"/>
-          <w:szCs w:val="21"/>
-          <w:lang w:eastAsia="pt-BR"/>
-        </w:rPr>
-      </w:pPr>
-      <w:r>
-        <w:rPr>
-          <w:rFonts w:ascii="Consolas" w:eastAsia="Times New Roman" w:hAnsi="Consolas" w:cs="Times New Roman"/>
-          <w:color w:val="B4B4B4"/>
-          <w:sz w:val="21"/>
-          <w:szCs w:val="21"/>
-          <w:lang w:eastAsia="pt-BR"/>
-        </w:rPr>
-        <w:t>}</w:t>
-      </w:r>
+          <w:color w:val="57A64A"/>
+          <w:sz w:val="21"/>
+          <w:szCs w:val="21"/>
+          <w:lang w:eastAsia="pt-BR"/>
+        </w:rPr>
+        <w:t xml:space="preserve">&lt;!-- Expandindo a </w:t>
+      </w:r>
+      <w:proofErr w:type="spellStart"/>
+      <w:r>
+        <w:rPr>
+          <w:rFonts w:ascii="Consolas" w:eastAsia="Times New Roman" w:hAnsi="Consolas" w:cs="Times New Roman"/>
+          <w:color w:val="57A64A"/>
+          <w:sz w:val="21"/>
+          <w:szCs w:val="21"/>
+          <w:lang w:eastAsia="pt-BR"/>
+        </w:rPr>
+        <w:t>cálula</w:t>
+      </w:r>
+      <w:proofErr w:type="spellEnd"/>
+      <w:r>
+        <w:rPr>
+          <w:rFonts w:ascii="Consolas" w:eastAsia="Times New Roman" w:hAnsi="Consolas" w:cs="Times New Roman"/>
+          <w:color w:val="57A64A"/>
+          <w:sz w:val="21"/>
+          <w:szCs w:val="21"/>
+          <w:lang w:eastAsia="pt-BR"/>
+        </w:rPr>
+        <w:t xml:space="preserve"> D (mesclando por linha) --&gt;</w:t>
+      </w:r>
+    </w:p>
+    <w:p>
+      <w:pPr>
+        <w:spacing w:after="0" w:line="285" w:lineRule="atLeast"/>
+        <w:rPr>
+          <w:rFonts w:ascii="Consolas" w:eastAsia="Times New Roman" w:hAnsi="Consolas" w:cs="Times New Roman"/>
+          <w:color w:val="DADADA"/>
+          <w:sz w:val="21"/>
+          <w:szCs w:val="21"/>
+          <w:lang w:eastAsia="pt-BR"/>
+        </w:rPr>
+      </w:pPr>
+    </w:p>
+    <w:p>
+      <w:pPr>
+        <w:spacing w:after="0" w:line="285" w:lineRule="atLeast"/>
+        <w:rPr>
+          <w:rFonts w:ascii="Consolas" w:eastAsia="Times New Roman" w:hAnsi="Consolas" w:cs="Times New Roman"/>
+          <w:color w:val="B4B4B4"/>
+          <w:sz w:val="21"/>
+          <w:szCs w:val="21"/>
+          <w:lang w:eastAsia="pt-BR"/>
+        </w:rPr>
+      </w:pPr>
     </w:p>
     <w:p>
       <w:pPr>

</xml_diff>